<commit_message>
Aceptation des modifs des explication des étages
</commit_message>
<xml_diff>
--- a/Rendu/RC/Documents/LevelDesign/ESGI - 3A DJV - Level Design - Arthur et Kevin.docx
+++ b/Rendu/RC/Documents/LevelDesign/ESGI - 3A DJV - Level Design - Arthur et Kevin.docx
@@ -45,9 +45,6 @@
                             </w:rPr>
                             <w:alias w:val="Société"/>
                             <w:id w:val="158417540"/>
-                            <w:placeholder>
-                              <w:docPart w:val="9EFE670A56FB4434B0F49A9C86B0F480"/>
-                            </w:placeholder>
                             <w:dataBinding w:prefixMappings="xmlns:ns0='http://schemas.openxmlformats.org/officeDocument/2006/extended-properties'" w:xpath="/ns0:Properties[1]/ns0:Company[1]" w:storeItemID="{6668398D-A668-4E3E-A5EB-62B293D839F1}"/>
                             <w:text/>
                           </w:sdtPr>
@@ -91,9 +88,6 @@
                           </w:rPr>
                           <w:alias w:val="Année"/>
                           <w:id w:val="158417541"/>
-                          <w:placeholder>
-                            <w:docPart w:val="6EF9FCEA4F884E04A82776AD523F6CAF"/>
-                          </w:placeholder>
                           <w:dataBinding w:prefixMappings="xmlns:ns0='http://schemas.microsoft.com/office/2006/coverPageProps'" w:xpath="/ns0:CoverPageProperties[1]/ns0:PublishDate[1]" w:storeItemID="{55AF091B-3C7A-41E3-B477-F2FDAA23CFDA}"/>
                           <w:date w:fullDate="2014-05-04T00:00:00Z">
                             <w:dateFormat w:val="yyyy"/>
@@ -142,9 +136,6 @@
                           </w:rPr>
                           <w:alias w:val="Titre"/>
                           <w:id w:val="158417542"/>
-                          <w:placeholder>
-                            <w:docPart w:val="EC5F0DE4B16945C1879FCFB0995A9E1F"/>
-                          </w:placeholder>
                           <w:dataBinding w:prefixMappings="xmlns:ns0='http://schemas.openxmlformats.org/package/2006/metadata/core-properties' xmlns:ns1='http://purl.org/dc/elements/1.1/'" w:xpath="/ns0:coreProperties[1]/ns1:title[1]" w:storeItemID="{6C3C8BC8-F283-45AE-878A-BAB7291924A1}"/>
                           <w:text/>
                         </w:sdtPr>
@@ -181,9 +172,6 @@
                           </w:rPr>
                           <w:alias w:val="Sous-titre"/>
                           <w:id w:val="158417543"/>
-                          <w:placeholder>
-                            <w:docPart w:val="E779321BF8A54AE1AE63BC824CD75D17"/>
-                          </w:placeholder>
                           <w:dataBinding w:prefixMappings="xmlns:ns0='http://schemas.openxmlformats.org/package/2006/metadata/core-properties' xmlns:ns1='http://purl.org/dc/elements/1.1/'" w:xpath="/ns0:coreProperties[1]/ns1:subject[1]" w:storeItemID="{6C3C8BC8-F283-45AE-878A-BAB7291924A1}"/>
                           <w:text/>
                         </w:sdtPr>
@@ -341,8 +329,6 @@
             <w:t>Sommaire</w:t>
           </w:r>
         </w:p>
-        <w:bookmarkStart w:id="0" w:name="_GoBack"/>
-        <w:bookmarkEnd w:id="0"/>
         <w:p>
           <w:pPr>
             <w:pStyle w:val="TM1"/>
@@ -364,7 +350,7 @@
           <w:r>
             <w:fldChar w:fldCharType="separate"/>
           </w:r>
-          <w:hyperlink w:anchor="_Toc386753745" w:history="1">
+          <w:hyperlink w:anchor="_Toc386796963" w:history="1">
             <w:r>
               <w:rPr>
                 <w:rStyle w:val="Lienhypertexte"/>
@@ -405,7 +391,7 @@
                 <w:noProof/>
                 <w:webHidden/>
               </w:rPr>
-              <w:instrText xml:space="preserve"> PAGEREF _Toc386753745 \h </w:instrText>
+              <w:instrText xml:space="preserve"> PAGEREF _Toc386796963 \h </w:instrText>
             </w:r>
             <w:r>
               <w:rPr>
@@ -448,7 +434,7 @@
               <w:lang w:eastAsia="fr-FR"/>
             </w:rPr>
           </w:pPr>
-          <w:hyperlink w:anchor="_Toc386753746" w:history="1">
+          <w:hyperlink w:anchor="_Toc386796964" w:history="1">
             <w:r>
               <w:rPr>
                 <w:rStyle w:val="Lienhypertexte"/>
@@ -489,7 +475,7 @@
                 <w:noProof/>
                 <w:webHidden/>
               </w:rPr>
-              <w:instrText xml:space="preserve"> PAGEREF _Toc386753746 \h </w:instrText>
+              <w:instrText xml:space="preserve"> PAGEREF _Toc386796964 \h </w:instrText>
             </w:r>
             <w:r>
               <w:rPr>
@@ -532,7 +518,7 @@
               <w:lang w:eastAsia="fr-FR"/>
             </w:rPr>
           </w:pPr>
-          <w:hyperlink w:anchor="_Toc386753747" w:history="1">
+          <w:hyperlink w:anchor="_Toc386796965" w:history="1">
             <w:r>
               <w:rPr>
                 <w:rStyle w:val="Lienhypertexte"/>
@@ -573,7 +559,7 @@
                 <w:noProof/>
                 <w:webHidden/>
               </w:rPr>
-              <w:instrText xml:space="preserve"> PAGEREF _Toc386753747 \h </w:instrText>
+              <w:instrText xml:space="preserve"> PAGEREF _Toc386796965 \h </w:instrText>
             </w:r>
             <w:r>
               <w:rPr>
@@ -616,7 +602,7 @@
               <w:lang w:eastAsia="fr-FR"/>
             </w:rPr>
           </w:pPr>
-          <w:hyperlink w:anchor="_Toc386753748" w:history="1">
+          <w:hyperlink w:anchor="_Toc386796966" w:history="1">
             <w:r>
               <w:rPr>
                 <w:rStyle w:val="Lienhypertexte"/>
@@ -657,7 +643,7 @@
                 <w:noProof/>
                 <w:webHidden/>
               </w:rPr>
-              <w:instrText xml:space="preserve"> PAGEREF _Toc386753748 \h </w:instrText>
+              <w:instrText xml:space="preserve"> PAGEREF _Toc386796966 \h </w:instrText>
             </w:r>
             <w:r>
               <w:rPr>
@@ -700,7 +686,7 @@
               <w:lang w:eastAsia="fr-FR"/>
             </w:rPr>
           </w:pPr>
-          <w:hyperlink w:anchor="_Toc386753749" w:history="1">
+          <w:hyperlink w:anchor="_Toc386796967" w:history="1">
             <w:r>
               <w:rPr>
                 <w:rStyle w:val="Lienhypertexte"/>
@@ -741,7 +727,7 @@
                 <w:noProof/>
                 <w:webHidden/>
               </w:rPr>
-              <w:instrText xml:space="preserve"> PAGEREF _Toc386753749 \h </w:instrText>
+              <w:instrText xml:space="preserve"> PAGEREF _Toc386796967 \h </w:instrText>
             </w:r>
             <w:r>
               <w:rPr>
@@ -784,7 +770,7 @@
               <w:lang w:eastAsia="fr-FR"/>
             </w:rPr>
           </w:pPr>
-          <w:hyperlink w:anchor="_Toc386753750" w:history="1">
+          <w:hyperlink w:anchor="_Toc386796968" w:history="1">
             <w:r>
               <w:rPr>
                 <w:rStyle w:val="Lienhypertexte"/>
@@ -825,7 +811,7 @@
                 <w:noProof/>
                 <w:webHidden/>
               </w:rPr>
-              <w:instrText xml:space="preserve"> PAGEREF _Toc386753750 \h </w:instrText>
+              <w:instrText xml:space="preserve"> PAGEREF _Toc386796968 \h </w:instrText>
             </w:r>
             <w:r>
               <w:rPr>
@@ -868,7 +854,7 @@
               <w:lang w:eastAsia="fr-FR"/>
             </w:rPr>
           </w:pPr>
-          <w:hyperlink w:anchor="_Toc386753751" w:history="1">
+          <w:hyperlink w:anchor="_Toc386796969" w:history="1">
             <w:r>
               <w:rPr>
                 <w:rStyle w:val="Lienhypertexte"/>
@@ -909,7 +895,7 @@
                 <w:noProof/>
                 <w:webHidden/>
               </w:rPr>
-              <w:instrText xml:space="preserve"> PAGEREF _Toc386753751 \h </w:instrText>
+              <w:instrText xml:space="preserve"> PAGEREF _Toc386796969 \h </w:instrText>
             </w:r>
             <w:r>
               <w:rPr>
@@ -929,7 +915,7 @@
                 <w:noProof/>
                 <w:webHidden/>
               </w:rPr>
-              <w:t>5</w:t>
+              <w:t>6</w:t>
             </w:r>
             <w:r>
               <w:rPr>
@@ -952,7 +938,7 @@
               <w:lang w:eastAsia="fr-FR"/>
             </w:rPr>
           </w:pPr>
-          <w:hyperlink w:anchor="_Toc386753752" w:history="1">
+          <w:hyperlink w:anchor="_Toc386796970" w:history="1">
             <w:r>
               <w:rPr>
                 <w:rStyle w:val="Lienhypertexte"/>
@@ -993,7 +979,7 @@
                 <w:noProof/>
                 <w:webHidden/>
               </w:rPr>
-              <w:instrText xml:space="preserve"> PAGEREF _Toc386753752 \h </w:instrText>
+              <w:instrText xml:space="preserve"> PAGEREF _Toc386796970 \h </w:instrText>
             </w:r>
             <w:r>
               <w:rPr>
@@ -1013,7 +999,7 @@
                 <w:noProof/>
                 <w:webHidden/>
               </w:rPr>
-              <w:t>6</w:t>
+              <w:t>7</w:t>
             </w:r>
             <w:r>
               <w:rPr>
@@ -1036,7 +1022,7 @@
               <w:lang w:eastAsia="fr-FR"/>
             </w:rPr>
           </w:pPr>
-          <w:hyperlink w:anchor="_Toc386753753" w:history="1">
+          <w:hyperlink w:anchor="_Toc386796971" w:history="1">
             <w:r>
               <w:rPr>
                 <w:rStyle w:val="Lienhypertexte"/>
@@ -1077,7 +1063,7 @@
                 <w:noProof/>
                 <w:webHidden/>
               </w:rPr>
-              <w:instrText xml:space="preserve"> PAGEREF _Toc386753753 \h </w:instrText>
+              <w:instrText xml:space="preserve"> PAGEREF _Toc386796971 \h </w:instrText>
             </w:r>
             <w:r>
               <w:rPr>
@@ -1097,7 +1083,7 @@
                 <w:noProof/>
                 <w:webHidden/>
               </w:rPr>
-              <w:t>6</w:t>
+              <w:t>8</w:t>
             </w:r>
             <w:r>
               <w:rPr>
@@ -1144,12 +1130,12 @@
           <w:numId w:val="6"/>
         </w:numPr>
       </w:pPr>
-      <w:bookmarkStart w:id="1" w:name="_Toc386753745"/>
+      <w:bookmarkStart w:id="0" w:name="_Toc386796963"/>
       <w:r>
         <w:lastRenderedPageBreak/>
         <w:t>Information et schéma du niveau</w:t>
       </w:r>
-      <w:bookmarkEnd w:id="1"/>
+      <w:bookmarkEnd w:id="0"/>
     </w:p>
     <w:p/>
     <w:p>
@@ -1160,11 +1146,11 @@
           <w:numId w:val="9"/>
         </w:numPr>
       </w:pPr>
-      <w:bookmarkStart w:id="2" w:name="_Toc386753746"/>
+      <w:bookmarkStart w:id="1" w:name="_Toc386796964"/>
       <w:r>
         <w:t>Schéma du niveau</w:t>
       </w:r>
-      <w:bookmarkEnd w:id="2"/>
+      <w:bookmarkEnd w:id="1"/>
     </w:p>
     <w:p>
       <w:r>
@@ -1218,11 +1204,11 @@
           <w:numId w:val="9"/>
         </w:numPr>
       </w:pPr>
-      <w:bookmarkStart w:id="3" w:name="_Toc386753747"/>
+      <w:bookmarkStart w:id="2" w:name="_Toc386796965"/>
       <w:r>
         <w:t>Informations</w:t>
       </w:r>
-      <w:bookmarkEnd w:id="3"/>
+      <w:bookmarkEnd w:id="2"/>
     </w:p>
     <w:p>
       <w:r>
@@ -1232,15 +1218,7 @@
         <w:t>re</w:t>
       </w:r>
       <w:r>
-        <w:t xml:space="preserve"> le </w:t>
-      </w:r>
-      <w:proofErr w:type="spellStart"/>
-      <w:r>
-        <w:t>level</w:t>
-      </w:r>
-      <w:proofErr w:type="spellEnd"/>
-      <w:r>
-        <w:t xml:space="preserve"> design ainsi que les schémas présentés.</w:t>
+        <w:t xml:space="preserve"> le level design ainsi que les schémas présentés.</w:t>
       </w:r>
     </w:p>
     <w:p/>
@@ -1252,11 +1230,11 @@
           <w:numId w:val="6"/>
         </w:numPr>
       </w:pPr>
-      <w:bookmarkStart w:id="4" w:name="_Toc386753748"/>
+      <w:bookmarkStart w:id="3" w:name="_Toc386796966"/>
       <w:r>
         <w:t>Les points de pop</w:t>
       </w:r>
-      <w:bookmarkEnd w:id="4"/>
+      <w:bookmarkEnd w:id="3"/>
     </w:p>
     <w:p/>
     <w:p>
@@ -1328,11 +1306,9 @@
         <w:br/>
         <w:t xml:space="preserve">De plus le point de pop se trouvant au sous-sol </w:t>
       </w:r>
-      <w:proofErr w:type="gramStart"/>
       <w:r>
         <w:t>a</w:t>
       </w:r>
-      <w:proofErr w:type="gramEnd"/>
       <w:r>
         <w:t xml:space="preserve"> une spécificité, un boss a un pourcentage de chance d'apparaitre.</w:t>
       </w:r>
@@ -1354,15 +1330,7 @@
       </w:r>
       <w:r>
         <w:br/>
-        <w:t xml:space="preserve">Les points violets représente les points de </w:t>
-      </w:r>
-      <w:proofErr w:type="spellStart"/>
-      <w:r>
-        <w:t>spawn</w:t>
-      </w:r>
-      <w:proofErr w:type="spellEnd"/>
-      <w:r>
-        <w:t xml:space="preserve"> des survivants. Au début de la partie le jeu va faire pop chaque survivant sur des point aléatoirement pour éviter une redondance</w:t>
+        <w:t>Les points violets représente les points de spawn des survivants. Au début de la partie le jeu va faire pop chaque survivant sur des point aléatoirement pour éviter une redondance</w:t>
       </w:r>
       <w:r>
         <w:t xml:space="preserve"> entre chaque partie</w:t>
@@ -1372,15 +1340,7 @@
       </w:r>
       <w:r>
         <w:br/>
-        <w:t xml:space="preserve">Il faut un certain équilibre dans le nombre de </w:t>
-      </w:r>
-      <w:proofErr w:type="spellStart"/>
-      <w:r>
-        <w:t>spawn</w:t>
-      </w:r>
-      <w:proofErr w:type="spellEnd"/>
-      <w:r>
-        <w:t xml:space="preserve"> et leurs positionnements, ne pas trop les rapprocher pour éviter une rencontre en début de partie.</w:t>
+        <w:t>Il faut un certain équilibre dans le nombre de spawn et leurs positionnements, ne pas trop les rapprocher pour éviter une rencontre en début de partie.</w:t>
       </w:r>
     </w:p>
     <w:p/>
@@ -1460,12 +1420,12 @@
           <w:numId w:val="6"/>
         </w:numPr>
       </w:pPr>
-      <w:bookmarkStart w:id="5" w:name="_Toc386753749"/>
+      <w:bookmarkStart w:id="4" w:name="_Toc386796967"/>
       <w:r>
         <w:lastRenderedPageBreak/>
         <w:t>Explications Détaillées</w:t>
       </w:r>
-      <w:bookmarkEnd w:id="5"/>
+      <w:bookmarkEnd w:id="4"/>
     </w:p>
     <w:p/>
     <w:p>
@@ -1476,11 +1436,11 @@
           <w:numId w:val="6"/>
         </w:numPr>
       </w:pPr>
-      <w:bookmarkStart w:id="6" w:name="_Toc386753750"/>
+      <w:bookmarkStart w:id="5" w:name="_Toc386796968"/>
       <w:r>
         <w:t>Sous-sol</w:t>
       </w:r>
-      <w:bookmarkEnd w:id="6"/>
+      <w:bookmarkEnd w:id="5"/>
     </w:p>
     <w:p>
       <w:pPr>
@@ -1530,28 +1490,34 @@
     </w:p>
     <w:p>
       <w:r>
-        <w:t>Dans cet étage il est possible qu’un boss apparaisse</w:t>
-      </w:r>
-      <w:r>
-        <w:t xml:space="preserve"> pour protéger un objet</w:t>
-      </w:r>
-      <w:r>
-        <w:t xml:space="preserve"> de grande valeur.</w:t>
-      </w:r>
-      <w:r>
-        <w:t xml:space="preserve"> De par ce faite le nombre de zombie se trouvant à cet étage est réduit.</w:t>
-      </w:r>
-      <w:r>
-        <w:t xml:space="preserve"> Pour éviter que le survivant se retrouve acculé par le boss et les zombies.</w:t>
+        <w:t>Dans cet étage</w:t>
+      </w:r>
+      <w:r>
+        <w:t>,</w:t>
+      </w:r>
+      <w:r>
+        <w:t xml:space="preserve"> il est possible qu’un boss apparaisse pour protéger un objet de grande valeur. Pour éviter que le survivant se retrouve acculé par le boss et les zombies, le nombre de zo</w:t>
+      </w:r>
+      <w:r>
+        <w:t>mbie se trouvant à cet étage sera</w:t>
+      </w:r>
+      <w:r>
+        <w:t xml:space="preserve"> réduit. </w:t>
+      </w:r>
+      <w:r>
+        <w:br/>
+      </w:r>
+      <w:r>
+        <w:t>Cette zone est un point stratégique de ce niveau c</w:t>
+      </w:r>
+      <w:r>
+        <w:t>ar</w:t>
       </w:r>
       <w:r>
         <w:t xml:space="preserve"> </w:t>
       </w:r>
       <w:r>
-        <w:t>Ce boss est un des points stratégiques de ce niveau, il permet de forcer le joueur à revenir plusieurs fois à cet étage  pour le nettoyer de ses zombies et de vérifier que le boss n’est pas présent</w:t>
-      </w:r>
-      <w:r>
-        <w:t>.</w:t>
+        <w:t>le boss et le trésor qu’il protège représentent des ressources importantes, si le joueur compte gagner une partie. Donc, cela incitera fortement le joueur à venir/revenir dans cette zone.</w:t>
       </w:r>
     </w:p>
     <w:p/>
@@ -1563,11 +1529,11 @@
           <w:numId w:val="6"/>
         </w:numPr>
       </w:pPr>
-      <w:bookmarkStart w:id="7" w:name="_Toc386753751"/>
+      <w:bookmarkStart w:id="6" w:name="_Toc386796969"/>
       <w:r>
         <w:t>Rez-de-chaussée</w:t>
       </w:r>
-      <w:bookmarkEnd w:id="7"/>
+      <w:bookmarkEnd w:id="6"/>
     </w:p>
     <w:p>
       <w:pPr>
@@ -1616,36 +1582,78 @@
       </w:r>
     </w:p>
     <w:p/>
+    <w:p/>
     <w:p>
       <w:r>
-        <w:t xml:space="preserve">Cet étage de par sa taille sera </w:t>
-      </w:r>
-      <w:r>
-        <w:t>infesté de zombie, un grand nombre d’objet pouvant être présent il faudra que le joueur soit prudent pour ne pas se faire tuer par les zombie</w:t>
-      </w:r>
-      <w:r>
-        <w:t>s</w:t>
-      </w:r>
-      <w:r>
-        <w:t xml:space="preserve"> ou </w:t>
-      </w:r>
-      <w:r>
         <w:lastRenderedPageBreak/>
-        <w:t>attaqué par un autre joueur.</w:t>
-      </w:r>
-      <w:r>
-        <w:t xml:space="preserve"> Un marchand peut aussi être présent</w:t>
-      </w:r>
-      <w:r>
-        <w:t xml:space="preserve"> ce qui rend cet étage important pour prendre l’</w:t>
-      </w:r>
-      <w:r>
-        <w:t>ascendant</w:t>
-      </w:r>
-      <w:r>
-        <w:t xml:space="preserve"> sur la partie.</w:t>
+        <w:t xml:space="preserve">Sa superficie étant grande, le rez-de-chaussée </w:t>
+      </w:r>
+      <w:r>
+        <w:t>sera infesté de zombie</w:t>
+      </w:r>
+      <w:r>
+        <w:t xml:space="preserve">. </w:t>
+      </w:r>
+      <w:r>
+        <w:br/>
+        <w:t>Comme u</w:t>
+      </w:r>
+      <w:r>
+        <w:t>n g</w:t>
+      </w:r>
+      <w:r>
+        <w:t>rand nombre d’objet peut</w:t>
+      </w:r>
+      <w:r>
+        <w:t xml:space="preserve"> </w:t>
+      </w:r>
+      <w:r>
+        <w:t xml:space="preserve">être </w:t>
+      </w:r>
+      <w:r>
+        <w:t>présent</w:t>
+      </w:r>
+      <w:r>
+        <w:t xml:space="preserve"> dans cette zone, l’acquisition de ces derniers exposera le survivant à de nombreux ennemis. Donc </w:t>
+      </w:r>
+      <w:r>
+        <w:t>il faudra que le joueur soit prudent pour</w:t>
+      </w:r>
+      <w:r>
+        <w:t xml:space="preserve"> éviter de</w:t>
+      </w:r>
+      <w:r>
+        <w:t xml:space="preserve"> se faire tuer par les zombies ou attaqué par un autre joueur.</w:t>
+      </w:r>
+      <w:r>
+        <w:br/>
+        <w:t>Ca sera aussi une bonne zone pour farmer au vu du</w:t>
+      </w:r>
+      <w:r>
+        <w:t xml:space="preserve"> grand nombre d’ennemis mais il</w:t>
+      </w:r>
+      <w:r>
+        <w:t xml:space="preserve"> faudra toujours faire attention à ne pas se retrouver submerger de zombie.</w:t>
+      </w:r>
+      <w:r>
+        <w:t xml:space="preserve"> </w:t>
+      </w:r>
+      <w:r>
+        <w:br/>
+      </w:r>
+      <w:r>
+        <w:t>Un marchand peut aussi être présent ce qui rend cet étage important pour prendre l’ascendant sur la partie</w:t>
+      </w:r>
+      <w:r>
+        <w:t xml:space="preserve"> et forcer les joueurs à venir au rez-de-chaussée</w:t>
+      </w:r>
+      <w:r>
+        <w:t>.</w:t>
       </w:r>
     </w:p>
+    <w:p/>
+    <w:p/>
+    <w:p/>
     <w:p/>
     <w:p>
       <w:pPr>
@@ -1655,11 +1663,11 @@
           <w:numId w:val="6"/>
         </w:numPr>
       </w:pPr>
-      <w:bookmarkStart w:id="8" w:name="_Toc386753752"/>
+      <w:bookmarkStart w:id="7" w:name="_Toc386796970"/>
       <w:r>
         <w:t>Première étage</w:t>
       </w:r>
-      <w:bookmarkEnd w:id="8"/>
+      <w:bookmarkEnd w:id="7"/>
       <w:r>
         <w:t xml:space="preserve"> </w:t>
       </w:r>
@@ -1712,43 +1720,78 @@
     </w:p>
     <w:p>
       <w:r>
-        <w:t>Le premier étage sert de passage</w:t>
-      </w:r>
-      <w:r>
-        <w:t xml:space="preserve"> entre deux </w:t>
-      </w:r>
-      <w:r>
-        <w:t>autres étages</w:t>
-      </w:r>
-      <w:r>
-        <w:t xml:space="preserve"> aux </w:t>
-      </w:r>
-      <w:r>
-        <w:t>ressources importantes</w:t>
-      </w:r>
-      <w:r>
-        <w:t xml:space="preserve">, le </w:t>
-      </w:r>
-      <w:r>
-        <w:t>rez-de-chaussée</w:t>
-      </w:r>
-      <w:r>
-        <w:t xml:space="preserve"> et le </w:t>
-      </w:r>
-      <w:r>
-        <w:t>dernier</w:t>
-      </w:r>
-      <w:r>
-        <w:t xml:space="preserve"> étage.</w:t>
+        <w:t>C’est un é</w:t>
+      </w:r>
+      <w:r>
+        <w:t>tage relié au rez-de-chaussée et au dernier</w:t>
+      </w:r>
+      <w:r>
+        <w:t xml:space="preserve"> étage, avec un marchand.</w:t>
       </w:r>
       <w:r>
         <w:t xml:space="preserve"> </w:t>
       </w:r>
       <w:r>
-        <w:t>De par ce fait les joueurs peuvent attendre dans une des salles de cet étage pour prendr</w:t>
-      </w:r>
-      <w:r>
-        <w:t>e en embuscade un autre joueur.</w:t>
+        <w:br/>
+        <w:t>Donc cette partie du niveau</w:t>
+      </w:r>
+      <w:r>
+        <w:t xml:space="preserve"> sera souvent emprunté pas les joueurs.</w:t>
+      </w:r>
+      <w:r>
+        <w:t xml:space="preserve"> </w:t>
+      </w:r>
+      <w:r>
+        <w:br/>
+      </w:r>
+      <w:r>
+        <w:t>Nous avons donc</w:t>
+      </w:r>
+      <w:r>
+        <w:t xml:space="preserve"> </w:t>
+      </w:r>
+      <w:r>
+        <w:t xml:space="preserve">tiré </w:t>
+      </w:r>
+      <w:r>
+        <w:t xml:space="preserve">partie de ces </w:t>
+      </w:r>
+      <w:r>
+        <w:t>propriété</w:t>
+      </w:r>
+      <w:r>
+        <w:t>s</w:t>
+      </w:r>
+      <w:r>
+        <w:t xml:space="preserve"> pour en faire une zone avec peu de salles et </w:t>
+      </w:r>
+      <w:r>
+        <w:t xml:space="preserve">des </w:t>
+      </w:r>
+      <w:r>
+        <w:t>petites</w:t>
+      </w:r>
+      <w:r>
+        <w:t xml:space="preserve"> pièces</w:t>
+      </w:r>
+      <w:r>
+        <w:t xml:space="preserve"> pour faire en so</w:t>
+      </w:r>
+      <w:r>
+        <w:t>rte que les joueurs se rencontre</w:t>
+      </w:r>
+      <w:r>
+        <w:t>nt</w:t>
+      </w:r>
+      <w:r>
+        <w:t xml:space="preserve"> plus souvent</w:t>
+      </w:r>
+      <w:r>
+        <w:t>.</w:t>
+      </w:r>
+      <w:r>
+        <w:br/>
+        <w:t>Cette zone est aussi une bonne position pour prendre en embuscade les autres joueurs</w:t>
       </w:r>
     </w:p>
     <w:p/>
@@ -1762,11 +1805,12 @@
           <w:numId w:val="6"/>
         </w:numPr>
       </w:pPr>
-      <w:bookmarkStart w:id="9" w:name="_Toc386753753"/>
-      <w:r>
+      <w:bookmarkStart w:id="8" w:name="_Toc386796971"/>
+      <w:r>
+        <w:lastRenderedPageBreak/>
         <w:t>Dernière étage</w:t>
       </w:r>
-      <w:bookmarkEnd w:id="9"/>
+      <w:bookmarkEnd w:id="8"/>
     </w:p>
     <w:p>
       <w:pPr>
@@ -1816,18 +1860,36 @@
     </w:p>
     <w:p>
       <w:r>
-        <w:lastRenderedPageBreak/>
-        <w:t xml:space="preserve">Le dernier étage de par sa configuration permet de dissimuler des informations. Par exemple le joueur en arrivant à cet étage ne peut pas savoir ce qui se trouve dans les différentes salles jonchant le couloir, un autre joueur, un zombie peut alors lui tendre une embuscade en sortant d’une des salles. De plus une seul sortie n’est disponible à cet étage, une des </w:t>
-      </w:r>
-      <w:proofErr w:type="gramStart"/>
-      <w:r>
-        <w:t>stratégie</w:t>
-      </w:r>
-      <w:proofErr w:type="gramEnd"/>
-      <w:r>
-        <w:t xml:space="preserve"> d’un joueur serait de suivre un autre joueur qui vient de monter à cet étage pour ensuit attendre juste à coter de la sortie pour lui tendre une embuscade.</w:t>
+        <w:t>G</w:t>
+      </w:r>
+      <w:bookmarkStart w:id="9" w:name="_GoBack"/>
+      <w:bookmarkEnd w:id="9"/>
+      <w:r>
+        <w:t>râce à sa configuration, le dernier étage permet de surprendre le joueur</w:t>
+      </w:r>
+      <w:r>
+        <w:t>. En effet, le joueur devra entrer dans chaque salle pour savoir ce qu’elle contient, et peu</w:t>
+      </w:r>
+      <w:r>
+        <w:t>t</w:t>
+      </w:r>
+      <w:r>
+        <w:t xml:space="preserve"> se faire surprendre en tombant faces à</w:t>
+      </w:r>
+      <w:r>
+        <w:t xml:space="preserve"> une salle infestée</w:t>
+      </w:r>
+      <w:r>
+        <w:t xml:space="preserve"> des zombies.</w:t>
+      </w:r>
+      <w:r>
+        <w:br/>
+      </w:r>
+      <w:r>
+        <w:t>Cette zone étant un long couloir avec un seul point de sortie en extrémité, ce lieu est propice aux embuscades.</w:t>
       </w:r>
     </w:p>
+    <w:p/>
     <w:sectPr>
       <w:pgSz w:w="11906" w:h="16838"/>
       <w:pgMar w:top="1417" w:right="1417" w:bottom="1417" w:left="1417" w:header="708" w:footer="708" w:gutter="0"/>
@@ -3529,584 +3591,6 @@
 </w:styles>
 </file>
 
-<file path=word/glossary/document.xml><?xml version="1.0" encoding="utf-8"?>
-<w:glossaryDocument xmlns:wpc="http://schemas.microsoft.com/office/word/2010/wordprocessingCanvas" xmlns:mc="http://schemas.openxmlformats.org/markup-compatibility/2006" xmlns:o="urn:schemas-microsoft-com:office:office" xmlns:r="http://schemas.openxmlformats.org/officeDocument/2006/relationships" xmlns:m="http://schemas.openxmlformats.org/officeDocument/2006/math" xmlns:v="urn:schemas-microsoft-com:vml" xmlns:wp14="http://schemas.microsoft.com/office/word/2010/wordprocessingDrawing" xmlns:wp="http://schemas.openxmlformats.org/drawingml/2006/wordprocessingDrawing" xmlns:w10="urn:schemas-microsoft-com:office:word" xmlns:w="http://schemas.openxmlformats.org/wordprocessingml/2006/main" xmlns:w14="http://schemas.microsoft.com/office/word/2010/wordml" xmlns:wpg="http://schemas.microsoft.com/office/word/2010/wordprocessingGroup" xmlns:wpi="http://schemas.microsoft.com/office/word/2010/wordprocessingInk" xmlns:wne="http://schemas.microsoft.com/office/word/2006/wordml" xmlns:wps="http://schemas.microsoft.com/office/word/2010/wordprocessingShape" mc:Ignorable="w14 wp14">
-  <w:docParts>
-    <w:docPart>
-      <w:docPartPr>
-        <w:name w:val="9EFE670A56FB4434B0F49A9C86B0F480"/>
-        <w:category>
-          <w:name w:val="Général"/>
-          <w:gallery w:val="placeholder"/>
-        </w:category>
-        <w:types>
-          <w:type w:val="bbPlcHdr"/>
-        </w:types>
-        <w:behaviors>
-          <w:behavior w:val="content"/>
-        </w:behaviors>
-        <w:guid w:val="{1A92A070-679D-4501-B072-5A658A3F505C}"/>
-      </w:docPartPr>
-      <w:docPartBody>
-        <w:p>
-          <w:pPr>
-            <w:pStyle w:val="9EFE670A56FB4434B0F49A9C86B0F480"/>
-          </w:pPr>
-          <w:r>
-            <w:rPr>
-              <w:smallCaps/>
-              <w:color w:val="FFFFFF" w:themeColor="background1"/>
-              <w:sz w:val="44"/>
-              <w:szCs w:val="44"/>
-            </w:rPr>
-            <w:t>[Tapez le nom de la société]</w:t>
-          </w:r>
-        </w:p>
-      </w:docPartBody>
-    </w:docPart>
-  </w:docParts>
-</w:glossaryDocument>
-</file>
-
-<file path=word/glossary/fontTable.xml><?xml version="1.0" encoding="utf-8"?>
-<w:fonts xmlns:mc="http://schemas.openxmlformats.org/markup-compatibility/2006" xmlns:r="http://schemas.openxmlformats.org/officeDocument/2006/relationships" xmlns:w="http://schemas.openxmlformats.org/wordprocessingml/2006/main" xmlns:w14="http://schemas.microsoft.com/office/word/2010/wordml" mc:Ignorable="w14">
-  <w:font w:name="Wingdings">
-    <w:panose1 w:val="05000000000000000000"/>
-    <w:charset w:val="02"/>
-    <w:family w:val="auto"/>
-    <w:pitch w:val="variable"/>
-    <w:sig w:usb0="00000000" w:usb1="10000000" w:usb2="00000000" w:usb3="00000000" w:csb0="80000000" w:csb1="00000000"/>
-  </w:font>
-  <w:font w:name="Times New Roman">
-    <w:panose1 w:val="02020603050405020304"/>
-    <w:charset w:val="00"/>
-    <w:family w:val="roman"/>
-    <w:pitch w:val="variable"/>
-    <w:sig w:usb0="E0002EFF" w:usb1="C0007843" w:usb2="00000009" w:usb3="00000000" w:csb0="000001FF" w:csb1="00000000"/>
-  </w:font>
-  <w:font w:name="Courier New">
-    <w:panose1 w:val="02070309020205020404"/>
-    <w:charset w:val="00"/>
-    <w:family w:val="modern"/>
-    <w:pitch w:val="fixed"/>
-    <w:sig w:usb0="E0002AFF" w:usb1="C0007843" w:usb2="00000009" w:usb3="00000000" w:csb0="000001FF" w:csb1="00000000"/>
-  </w:font>
-  <w:font w:name="Symbol">
-    <w:panose1 w:val="05050102010706020507"/>
-    <w:charset w:val="02"/>
-    <w:family w:val="roman"/>
-    <w:pitch w:val="variable"/>
-    <w:sig w:usb0="00000000" w:usb1="10000000" w:usb2="00000000" w:usb3="00000000" w:csb0="80000000" w:csb1="00000000"/>
-  </w:font>
-  <w:font w:name="Georgia">
-    <w:panose1 w:val="02040502050405020303"/>
-    <w:charset w:val="00"/>
-    <w:family w:val="roman"/>
-    <w:pitch w:val="variable"/>
-    <w:sig w:usb0="00000287" w:usb1="00000000" w:usb2="00000000" w:usb3="00000000" w:csb0="0000009F" w:csb1="00000000"/>
-  </w:font>
-  <w:font w:name="MS PMincho">
-    <w:panose1 w:val="02020600040205080304"/>
-    <w:charset w:val="80"/>
-    <w:family w:val="roman"/>
-    <w:pitch w:val="variable"/>
-    <w:sig w:usb0="E00002FF" w:usb1="6AC7FDFB" w:usb2="08000012" w:usb3="00000000" w:csb0="0002009F" w:csb1="00000000"/>
-  </w:font>
-  <w:font w:name="MS PGothic">
-    <w:panose1 w:val="020B0600070205080204"/>
-    <w:charset w:val="80"/>
-    <w:family w:val="swiss"/>
-    <w:pitch w:val="variable"/>
-    <w:sig w:usb0="E00002FF" w:usb1="6AC7FDFB" w:usb2="08000012" w:usb3="00000000" w:csb0="0002009F" w:csb1="00000000"/>
-  </w:font>
-  <w:font w:name="Tahoma">
-    <w:panose1 w:val="020B0604030504040204"/>
-    <w:charset w:val="00"/>
-    <w:family w:val="swiss"/>
-    <w:notTrueType/>
-    <w:pitch w:val="variable"/>
-    <w:sig w:usb0="00000003" w:usb1="00000000" w:usb2="00000000" w:usb3="00000000" w:csb0="00000001" w:csb1="00000000"/>
-  </w:font>
-  <w:font w:name="Calibri">
-    <w:panose1 w:val="020F0502020204030204"/>
-    <w:charset w:val="00"/>
-    <w:family w:val="swiss"/>
-    <w:pitch w:val="variable"/>
-    <w:sig w:usb0="E10002FF" w:usb1="4000ACFF" w:usb2="00000009" w:usb3="00000000" w:csb0="0000019F" w:csb1="00000000"/>
-  </w:font>
-  <w:font w:name="MS Mincho">
-    <w:altName w:val="ＭＳ 明朝"/>
-    <w:panose1 w:val="02020609040205080304"/>
-    <w:charset w:val="80"/>
-    <w:family w:val="modern"/>
-    <w:pitch w:val="fixed"/>
-    <w:sig w:usb0="E00002FF" w:usb1="6AC7FDFB" w:usb2="08000012" w:usb3="00000000" w:csb0="0002009F" w:csb1="00000000"/>
-  </w:font>
-  <w:font w:name="MS Gothic">
-    <w:altName w:val="ＭＳ ゴシック"/>
-    <w:panose1 w:val="020B0609070205080204"/>
-    <w:charset w:val="80"/>
-    <w:family w:val="modern"/>
-    <w:pitch w:val="fixed"/>
-    <w:sig w:usb0="E00002FF" w:usb1="6AC7FDFB" w:usb2="08000012" w:usb3="00000000" w:csb0="0002009F" w:csb1="00000000"/>
-  </w:font>
-  <w:font w:name="Cambria">
-    <w:panose1 w:val="02040503050406030204"/>
-    <w:charset w:val="00"/>
-    <w:family w:val="roman"/>
-    <w:pitch w:val="variable"/>
-    <w:sig w:usb0="E00002FF" w:usb1="400004FF" w:usb2="00000000" w:usb3="00000000" w:csb0="0000019F" w:csb1="00000000"/>
-  </w:font>
-</w:fonts>
-</file>
-
-<file path=word/glossary/settings.xml><?xml version="1.0" encoding="utf-8"?>
-<w:settings xmlns:mc="http://schemas.openxmlformats.org/markup-compatibility/2006" xmlns:o="urn:schemas-microsoft-com:office:office" xmlns:r="http://schemas.openxmlformats.org/officeDocument/2006/relationships" xmlns:m="http://schemas.openxmlformats.org/officeDocument/2006/math" xmlns:v="urn:schemas-microsoft-com:vml" xmlns:w10="urn:schemas-microsoft-com:office:word" xmlns:w="http://schemas.openxmlformats.org/wordprocessingml/2006/main" xmlns:w14="http://schemas.microsoft.com/office/word/2010/wordml" xmlns:sl="http://schemas.openxmlformats.org/schemaLibrary/2006/main" mc:Ignorable="w14">
-  <w:view w:val="normal"/>
-  <w:defaultTabStop w:val="708"/>
-  <w:hyphenationZone w:val="425"/>
-  <w:characterSpacingControl w:val="doNotCompress"/>
-  <w:compat>
-    <w:useFELayout/>
-    <w:compatSetting w:name="compatibilityMode" w:uri="http://schemas.microsoft.com/office/word" w:val="12"/>
-  </w:compat>
-  <w:rsids>
-    <w:rsidRoot w:val="003474D9"/>
-    <w:rsid w:val="003474D9"/>
-    <w:rsid w:val="004130A3"/>
-    <w:rsid w:val="00884529"/>
-    <w:rsid w:val="00C14638"/>
-  </w:rsids>
-  <m:mathPr>
-    <m:mathFont m:val="Cambria Math"/>
-    <m:brkBin m:val="before"/>
-    <m:brkBinSub m:val="--"/>
-    <m:smallFrac m:val="0"/>
-    <m:dispDef/>
-    <m:lMargin m:val="0"/>
-    <m:rMargin m:val="0"/>
-    <m:defJc m:val="centerGroup"/>
-    <m:wrapIndent m:val="1440"/>
-    <m:intLim m:val="subSup"/>
-    <m:naryLim m:val="undOvr"/>
-  </m:mathPr>
-  <w:themeFontLang w:val="fr-FR" w:eastAsia="ja-JP"/>
-  <w:clrSchemeMapping w:bg1="light1" w:t1="dark1" w:bg2="light2" w:t2="dark2" w:accent1="accent1" w:accent2="accent2" w:accent3="accent3" w:accent4="accent4" w:accent5="accent5" w:accent6="accent6" w:hyperlink="hyperlink" w:followedHyperlink="followedHyperlink"/>
-  <w:decimalSymbol w:val=","/>
-  <w:listSeparator w:val=";"/>
-</w:settings>
-</file>
-
-<file path=word/glossary/styles.xml><?xml version="1.0" encoding="utf-8"?>
-<w:styles xmlns:mc="http://schemas.openxmlformats.org/markup-compatibility/2006" xmlns:r="http://schemas.openxmlformats.org/officeDocument/2006/relationships" xmlns:w="http://schemas.openxmlformats.org/wordprocessingml/2006/main" xmlns:w14="http://schemas.microsoft.com/office/word/2010/wordml" mc:Ignorable="w14">
-  <w:docDefaults>
-    <w:rPrDefault>
-      <w:rPr>
-        <w:rFonts w:asciiTheme="minorHAnsi" w:eastAsiaTheme="minorEastAsia" w:hAnsiTheme="minorHAnsi" w:cstheme="minorBidi"/>
-        <w:sz w:val="22"/>
-        <w:szCs w:val="22"/>
-        <w:lang w:val="fr-FR" w:eastAsia="ja-JP" w:bidi="ar-SA"/>
-      </w:rPr>
-    </w:rPrDefault>
-    <w:pPrDefault>
-      <w:pPr>
-        <w:spacing w:after="200" w:line="276" w:lineRule="auto"/>
-      </w:pPr>
-    </w:pPrDefault>
-  </w:docDefaults>
-  <w:latentStyles w:defLockedState="0" w:defUIPriority="99" w:defSemiHidden="1" w:defUnhideWhenUsed="1" w:defQFormat="0" w:count="267">
-    <w:lsdException w:name="Normal" w:semiHidden="0" w:uiPriority="0" w:unhideWhenUsed="0" w:qFormat="1"/>
-    <w:lsdException w:name="heading 1" w:semiHidden="0" w:uiPriority="9" w:unhideWhenUsed="0" w:qFormat="1"/>
-    <w:lsdException w:name="heading 2" w:uiPriority="9" w:qFormat="1"/>
-    <w:lsdException w:name="heading 3" w:uiPriority="9" w:qFormat="1"/>
-    <w:lsdException w:name="heading 4" w:uiPriority="9" w:qFormat="1"/>
-    <w:lsdException w:name="heading 5" w:uiPriority="9" w:qFormat="1"/>
-    <w:lsdException w:name="heading 6" w:uiPriority="9" w:qFormat="1"/>
-    <w:lsdException w:name="heading 7" w:uiPriority="9" w:qFormat="1"/>
-    <w:lsdException w:name="heading 8" w:uiPriority="9" w:qFormat="1"/>
-    <w:lsdException w:name="heading 9" w:uiPriority="9" w:qFormat="1"/>
-    <w:lsdException w:name="toc 1" w:uiPriority="39"/>
-    <w:lsdException w:name="toc 2" w:uiPriority="39"/>
-    <w:lsdException w:name="toc 3" w:uiPriority="39"/>
-    <w:lsdException w:name="toc 4" w:uiPriority="39"/>
-    <w:lsdException w:name="toc 5" w:uiPriority="39"/>
-    <w:lsdException w:name="toc 6" w:uiPriority="39"/>
-    <w:lsdException w:name="toc 7" w:uiPriority="39"/>
-    <w:lsdException w:name="toc 8" w:uiPriority="39"/>
-    <w:lsdException w:name="toc 9" w:uiPriority="39"/>
-    <w:lsdException w:name="caption" w:uiPriority="35" w:qFormat="1"/>
-    <w:lsdException w:name="Title" w:semiHidden="0" w:uiPriority="10" w:unhideWhenUsed="0" w:qFormat="1"/>
-    <w:lsdException w:name="Default Paragraph Font" w:uiPriority="1"/>
-    <w:lsdException w:name="Subtitle" w:semiHidden="0" w:uiPriority="11" w:unhideWhenUsed="0" w:qFormat="1"/>
-    <w:lsdException w:name="Strong" w:semiHidden="0" w:uiPriority="22" w:unhideWhenUsed="0" w:qFormat="1"/>
-    <w:lsdException w:name="Emphasis" w:semiHidden="0" w:uiPriority="20" w:unhideWhenUsed="0" w:qFormat="1"/>
-    <w:lsdException w:name="Table Grid" w:semiHidden="0" w:uiPriority="59" w:unhideWhenUsed="0"/>
-    <w:lsdException w:name="Placeholder Text" w:unhideWhenUsed="0"/>
-    <w:lsdException w:name="No Spacing" w:semiHidden="0" w:uiPriority="1" w:unhideWhenUsed="0" w:qFormat="1"/>
-    <w:lsdException w:name="Light Shading" w:semiHidden="0" w:uiPriority="60" w:unhideWhenUsed="0"/>
-    <w:lsdException w:name="Light List" w:semiHidden="0" w:uiPriority="61" w:unhideWhenUsed="0"/>
-    <w:lsdException w:name="Light Grid" w:semiHidden="0" w:uiPriority="62" w:unhideWhenUsed="0"/>
-    <w:lsdException w:name="Medium Shading 1" w:semiHidden="0" w:uiPriority="63" w:unhideWhenUsed="0"/>
-    <w:lsdException w:name="Medium Shading 2" w:semiHidden="0" w:uiPriority="64" w:unhideWhenUsed="0"/>
-    <w:lsdException w:name="Medium List 1" w:semiHidden="0" w:uiPriority="65" w:unhideWhenUsed="0"/>
-    <w:lsdException w:name="Medium List 2" w:semiHidden="0" w:uiPriority="66" w:unhideWhenUsed="0"/>
-    <w:lsdException w:name="Medium Grid 1" w:semiHidden="0" w:uiPriority="67" w:unhideWhenUsed="0"/>
-    <w:lsdException w:name="Medium Grid 2" w:semiHidden="0" w:uiPriority="68" w:unhideWhenUsed="0"/>
-    <w:lsdException w:name="Medium Grid 3" w:semiHidden="0" w:uiPriority="69" w:unhideWhenUsed="0"/>
-    <w:lsdException w:name="Dark List" w:semiHidden="0" w:uiPriority="70" w:unhideWhenUsed="0"/>
-    <w:lsdException w:name="Colorful Shading" w:semiHidden="0" w:uiPriority="71" w:unhideWhenUsed="0"/>
-    <w:lsdException w:name="Colorful List" w:semiHidden="0" w:uiPriority="72" w:unhideWhenUsed="0"/>
-    <w:lsdException w:name="Colorful Grid" w:semiHidden="0" w:uiPriority="73" w:unhideWhenUsed="0"/>
-    <w:lsdException w:name="Light Shading Accent 1" w:semiHidden="0" w:uiPriority="60" w:unhideWhenUsed="0"/>
-    <w:lsdException w:name="Light List Accent 1" w:semiHidden="0" w:uiPriority="61" w:unhideWhenUsed="0"/>
-    <w:lsdException w:name="Light Grid Accent 1" w:semiHidden="0" w:uiPriority="62" w:unhideWhenUsed="0"/>
-    <w:lsdException w:name="Medium Shading 1 Accent 1" w:semiHidden="0" w:uiPriority="63" w:unhideWhenUsed="0"/>
-    <w:lsdException w:name="Medium Shading 2 Accent 1" w:semiHidden="0" w:uiPriority="64" w:unhideWhenUsed="0"/>
-    <w:lsdException w:name="Medium List 1 Accent 1" w:semiHidden="0" w:uiPriority="65" w:unhideWhenUsed="0"/>
-    <w:lsdException w:name="Revision" w:unhideWhenUsed="0"/>
-    <w:lsdException w:name="List Paragraph" w:semiHidden="0" w:uiPriority="34" w:unhideWhenUsed="0" w:qFormat="1"/>
-    <w:lsdException w:name="Quote" w:semiHidden="0" w:uiPriority="29" w:unhideWhenUsed="0" w:qFormat="1"/>
-    <w:lsdException w:name="Intense Quote" w:semiHidden="0" w:uiPriority="30" w:unhideWhenUsed="0" w:qFormat="1"/>
-    <w:lsdException w:name="Medium List 2 Accent 1" w:semiHidden="0" w:uiPriority="66" w:unhideWhenUsed="0"/>
-    <w:lsdException w:name="Medium Grid 1 Accent 1" w:semiHidden="0" w:uiPriority="67" w:unhideWhenUsed="0"/>
-    <w:lsdException w:name="Medium Grid 2 Accent 1" w:semiHidden="0" w:uiPriority="68" w:unhideWhenUsed="0"/>
-    <w:lsdException w:name="Medium Grid 3 Accent 1" w:semiHidden="0" w:uiPriority="69" w:unhideWhenUsed="0"/>
-    <w:lsdException w:name="Dark List Accent 1" w:semiHidden="0" w:uiPriority="70" w:unhideWhenUsed="0"/>
-    <w:lsdException w:name="Colorful Shading Accent 1" w:semiHidden="0" w:uiPriority="71" w:unhideWhenUsed="0"/>
-    <w:lsdException w:name="Colorful List Accent 1" w:semiHidden="0" w:uiPriority="72" w:unhideWhenUsed="0"/>
-    <w:lsdException w:name="Colorful Grid Accent 1" w:semiHidden="0" w:uiPriority="73" w:unhideWhenUsed="0"/>
-    <w:lsdException w:name="Light Shading Accent 2" w:semiHidden="0" w:uiPriority="60" w:unhideWhenUsed="0"/>
-    <w:lsdException w:name="Light List Accent 2" w:semiHidden="0" w:uiPriority="61" w:unhideWhenUsed="0"/>
-    <w:lsdException w:name="Light Grid Accent 2" w:semiHidden="0" w:uiPriority="62" w:unhideWhenUsed="0"/>
-    <w:lsdException w:name="Medium Shading 1 Accent 2" w:semiHidden="0" w:uiPriority="63" w:unhideWhenUsed="0"/>
-    <w:lsdException w:name="Medium Shading 2 Accent 2" w:semiHidden="0" w:uiPriority="64" w:unhideWhenUsed="0"/>
-    <w:lsdException w:name="Medium List 1 Accent 2" w:semiHidden="0" w:uiPriority="65" w:unhideWhenUsed="0"/>
-    <w:lsdException w:name="Medium List 2 Accent 2" w:semiHidden="0" w:uiPriority="66" w:unhideWhenUsed="0"/>
-    <w:lsdException w:name="Medium Grid 1 Accent 2" w:semiHidden="0" w:uiPriority="67" w:unhideWhenUsed="0"/>
-    <w:lsdException w:name="Medium Grid 2 Accent 2" w:semiHidden="0" w:uiPriority="68" w:unhideWhenUsed="0"/>
-    <w:lsdException w:name="Medium Grid 3 Accent 2" w:semiHidden="0" w:uiPriority="69" w:unhideWhenUsed="0"/>
-    <w:lsdException w:name="Dark List Accent 2" w:semiHidden="0" w:uiPriority="70" w:unhideWhenUsed="0"/>
-    <w:lsdException w:name="Colorful Shading Accent 2" w:semiHidden="0" w:uiPriority="71" w:unhideWhenUsed="0"/>
-    <w:lsdException w:name="Colorful List Accent 2" w:semiHidden="0" w:uiPriority="72" w:unhideWhenUsed="0"/>
-    <w:lsdException w:name="Colorful Grid Accent 2" w:semiHidden="0" w:uiPriority="73" w:unhideWhenUsed="0"/>
-    <w:lsdException w:name="Light Shading Accent 3" w:semiHidden="0" w:uiPriority="60" w:unhideWhenUsed="0"/>
-    <w:lsdException w:name="Light List Accent 3" w:semiHidden="0" w:uiPriority="61" w:unhideWhenUsed="0"/>
-    <w:lsdException w:name="Light Grid Accent 3" w:semiHidden="0" w:uiPriority="62" w:unhideWhenUsed="0"/>
-    <w:lsdException w:name="Medium Shading 1 Accent 3" w:semiHidden="0" w:uiPriority="63" w:unhideWhenUsed="0"/>
-    <w:lsdException w:name="Medium Shading 2 Accent 3" w:semiHidden="0" w:uiPriority="64" w:unhideWhenUsed="0"/>
-    <w:lsdException w:name="Medium List 1 Accent 3" w:semiHidden="0" w:uiPriority="65" w:unhideWhenUsed="0"/>
-    <w:lsdException w:name="Medium List 2 Accent 3" w:semiHidden="0" w:uiPriority="66" w:unhideWhenUsed="0"/>
-    <w:lsdException w:name="Medium Grid 1 Accent 3" w:semiHidden="0" w:uiPriority="67" w:unhideWhenUsed="0"/>
-    <w:lsdException w:name="Medium Grid 2 Accent 3" w:semiHidden="0" w:uiPriority="68" w:unhideWhenUsed="0"/>
-    <w:lsdException w:name="Medium Grid 3 Accent 3" w:semiHidden="0" w:uiPriority="69" w:unhideWhenUsed="0"/>
-    <w:lsdException w:name="Dark List Accent 3" w:semiHidden="0" w:uiPriority="70" w:unhideWhenUsed="0"/>
-    <w:lsdException w:name="Colorful Shading Accent 3" w:semiHidden="0" w:uiPriority="71" w:unhideWhenUsed="0"/>
-    <w:lsdException w:name="Colorful List Accent 3" w:semiHidden="0" w:uiPriority="72" w:unhideWhenUsed="0"/>
-    <w:lsdException w:name="Colorful Grid Accent 3" w:semiHidden="0" w:uiPriority="73" w:unhideWhenUsed="0"/>
-    <w:lsdException w:name="Light Shading Accent 4" w:semiHidden="0" w:uiPriority="60" w:unhideWhenUsed="0"/>
-    <w:lsdException w:name="Light List Accent 4" w:semiHidden="0" w:uiPriority="61" w:unhideWhenUsed="0"/>
-    <w:lsdException w:name="Light Grid Accent 4" w:semiHidden="0" w:uiPriority="62" w:unhideWhenUsed="0"/>
-    <w:lsdException w:name="Medium Shading 1 Accent 4" w:semiHidden="0" w:uiPriority="63" w:unhideWhenUsed="0"/>
-    <w:lsdException w:name="Medium Shading 2 Accent 4" w:semiHidden="0" w:uiPriority="64" w:unhideWhenUsed="0"/>
-    <w:lsdException w:name="Medium List 1 Accent 4" w:semiHidden="0" w:uiPriority="65" w:unhideWhenUsed="0"/>
-    <w:lsdException w:name="Medium List 2 Accent 4" w:semiHidden="0" w:uiPriority="66" w:unhideWhenUsed="0"/>
-    <w:lsdException w:name="Medium Grid 1 Accent 4" w:semiHidden="0" w:uiPriority="67" w:unhideWhenUsed="0"/>
-    <w:lsdException w:name="Medium Grid 2 Accent 4" w:semiHidden="0" w:uiPriority="68" w:unhideWhenUsed="0"/>
-    <w:lsdException w:name="Medium Grid 3 Accent 4" w:semiHidden="0" w:uiPriority="69" w:unhideWhenUsed="0"/>
-    <w:lsdException w:name="Dark List Accent 4" w:semiHidden="0" w:uiPriority="70" w:unhideWhenUsed="0"/>
-    <w:lsdException w:name="Colorful Shading Accent 4" w:semiHidden="0" w:uiPriority="71" w:unhideWhenUsed="0"/>
-    <w:lsdException w:name="Colorful List Accent 4" w:semiHidden="0" w:uiPriority="72" w:unhideWhenUsed="0"/>
-    <w:lsdException w:name="Colorful Grid Accent 4" w:semiHidden="0" w:uiPriority="73" w:unhideWhenUsed="0"/>
-    <w:lsdException w:name="Light Shading Accent 5" w:semiHidden="0" w:uiPriority="60" w:unhideWhenUsed="0"/>
-    <w:lsdException w:name="Light List Accent 5" w:semiHidden="0" w:uiPriority="61" w:unhideWhenUsed="0"/>
-    <w:lsdException w:name="Light Grid Accent 5" w:semiHidden="0" w:uiPriority="62" w:unhideWhenUsed="0"/>
-    <w:lsdException w:name="Medium Shading 1 Accent 5" w:semiHidden="0" w:uiPriority="63" w:unhideWhenUsed="0"/>
-    <w:lsdException w:name="Medium Shading 2 Accent 5" w:semiHidden="0" w:uiPriority="64" w:unhideWhenUsed="0"/>
-    <w:lsdException w:name="Medium List 1 Accent 5" w:semiHidden="0" w:uiPriority="65" w:unhideWhenUsed="0"/>
-    <w:lsdException w:name="Medium List 2 Accent 5" w:semiHidden="0" w:uiPriority="66" w:unhideWhenUsed="0"/>
-    <w:lsdException w:name="Medium Grid 1 Accent 5" w:semiHidden="0" w:uiPriority="67" w:unhideWhenUsed="0"/>
-    <w:lsdException w:name="Medium Grid 2 Accent 5" w:semiHidden="0" w:uiPriority="68" w:unhideWhenUsed="0"/>
-    <w:lsdException w:name="Medium Grid 3 Accent 5" w:semiHidden="0" w:uiPriority="69" w:unhideWhenUsed="0"/>
-    <w:lsdException w:name="Dark List Accent 5" w:semiHidden="0" w:uiPriority="70" w:unhideWhenUsed="0"/>
-    <w:lsdException w:name="Colorful Shading Accent 5" w:semiHidden="0" w:uiPriority="71" w:unhideWhenUsed="0"/>
-    <w:lsdException w:name="Colorful List Accent 5" w:semiHidden="0" w:uiPriority="72" w:unhideWhenUsed="0"/>
-    <w:lsdException w:name="Colorful Grid Accent 5" w:semiHidden="0" w:uiPriority="73" w:unhideWhenUsed="0"/>
-    <w:lsdException w:name="Light Shading Accent 6" w:semiHidden="0" w:uiPriority="60" w:unhideWhenUsed="0"/>
-    <w:lsdException w:name="Light List Accent 6" w:semiHidden="0" w:uiPriority="61" w:unhideWhenUsed="0"/>
-    <w:lsdException w:name="Light Grid Accent 6" w:semiHidden="0" w:uiPriority="62" w:unhideWhenUsed="0"/>
-    <w:lsdException w:name="Medium Shading 1 Accent 6" w:semiHidden="0" w:uiPriority="63" w:unhideWhenUsed="0"/>
-    <w:lsdException w:name="Medium Shading 2 Accent 6" w:semiHidden="0" w:uiPriority="64" w:unhideWhenUsed="0"/>
-    <w:lsdException w:name="Medium List 1 Accent 6" w:semiHidden="0" w:uiPriority="65" w:unhideWhenUsed="0"/>
-    <w:lsdException w:name="Medium List 2 Accent 6" w:semiHidden="0" w:uiPriority="66" w:unhideWhenUsed="0"/>
-    <w:lsdException w:name="Medium Grid 1 Accent 6" w:semiHidden="0" w:uiPriority="67" w:unhideWhenUsed="0"/>
-    <w:lsdException w:name="Medium Grid 2 Accent 6" w:semiHidden="0" w:uiPriority="68" w:unhideWhenUsed="0"/>
-    <w:lsdException w:name="Medium Grid 3 Accent 6" w:semiHidden="0" w:uiPriority="69" w:unhideWhenUsed="0"/>
-    <w:lsdException w:name="Dark List Accent 6" w:semiHidden="0" w:uiPriority="70" w:unhideWhenUsed="0"/>
-    <w:lsdException w:name="Colorful Shading Accent 6" w:semiHidden="0" w:uiPriority="71" w:unhideWhenUsed="0"/>
-    <w:lsdException w:name="Colorful List Accent 6" w:semiHidden="0" w:uiPriority="72" w:unhideWhenUsed="0"/>
-    <w:lsdException w:name="Colorful Grid Accent 6" w:semiHidden="0" w:uiPriority="73" w:unhideWhenUsed="0"/>
-    <w:lsdException w:name="Subtle Emphasis" w:semiHidden="0" w:uiPriority="19" w:unhideWhenUsed="0" w:qFormat="1"/>
-    <w:lsdException w:name="Intense Emphasis" w:semiHidden="0" w:uiPriority="21" w:unhideWhenUsed="0" w:qFormat="1"/>
-    <w:lsdException w:name="Subtle Reference" w:semiHidden="0" w:uiPriority="31" w:unhideWhenUsed="0" w:qFormat="1"/>
-    <w:lsdException w:name="Intense Reference" w:semiHidden="0" w:uiPriority="32" w:unhideWhenUsed="0" w:qFormat="1"/>
-    <w:lsdException w:name="Book Title" w:semiHidden="0" w:uiPriority="33" w:unhideWhenUsed="0" w:qFormat="1"/>
-    <w:lsdException w:name="Bibliography" w:uiPriority="37"/>
-    <w:lsdException w:name="TOC Heading" w:uiPriority="39" w:qFormat="1"/>
-  </w:latentStyles>
-  <w:style w:type="paragraph" w:default="1" w:styleId="Normal">
-    <w:name w:val="Normal"/>
-    <w:qFormat/>
-  </w:style>
-  <w:style w:type="character" w:default="1" w:styleId="Policepardfaut">
-    <w:name w:val="Default Paragraph Font"/>
-    <w:uiPriority w:val="1"/>
-    <w:semiHidden/>
-    <w:unhideWhenUsed/>
-  </w:style>
-  <w:style w:type="table" w:default="1" w:styleId="TableauNormal">
-    <w:name w:val="Normal Table"/>
-    <w:uiPriority w:val="99"/>
-    <w:semiHidden/>
-    <w:unhideWhenUsed/>
-    <w:tblPr>
-      <w:tblInd w:w="0" w:type="dxa"/>
-      <w:tblCellMar>
-        <w:top w:w="0" w:type="dxa"/>
-        <w:left w:w="108" w:type="dxa"/>
-        <w:bottom w:w="0" w:type="dxa"/>
-        <w:right w:w="108" w:type="dxa"/>
-      </w:tblCellMar>
-    </w:tblPr>
-  </w:style>
-  <w:style w:type="numbering" w:default="1" w:styleId="Aucuneliste">
-    <w:name w:val="No List"/>
-    <w:uiPriority w:val="99"/>
-    <w:semiHidden/>
-    <w:unhideWhenUsed/>
-  </w:style>
-  <w:style w:type="paragraph" w:customStyle="1" w:styleId="9EFE670A56FB4434B0F49A9C86B0F480">
-    <w:name w:val="9EFE670A56FB4434B0F49A9C86B0F480"/>
-    <w:rsid w:val="003474D9"/>
-  </w:style>
-  <w:style w:type="paragraph" w:customStyle="1" w:styleId="6EF9FCEA4F884E04A82776AD523F6CAF">
-    <w:name w:val="6EF9FCEA4F884E04A82776AD523F6CAF"/>
-    <w:rsid w:val="003474D9"/>
-  </w:style>
-  <w:style w:type="paragraph" w:customStyle="1" w:styleId="EC5F0DE4B16945C1879FCFB0995A9E1F">
-    <w:name w:val="EC5F0DE4B16945C1879FCFB0995A9E1F"/>
-    <w:rsid w:val="003474D9"/>
-  </w:style>
-  <w:style w:type="paragraph" w:customStyle="1" w:styleId="E779321BF8A54AE1AE63BC824CD75D17">
-    <w:name w:val="E779321BF8A54AE1AE63BC824CD75D17"/>
-    <w:rsid w:val="003474D9"/>
-  </w:style>
-  <w:style w:type="paragraph" w:customStyle="1" w:styleId="B81F6CB6D474480D9C1A36A5304FED55">
-    <w:name w:val="B81F6CB6D474480D9C1A36A5304FED55"/>
-    <w:rsid w:val="003474D9"/>
-  </w:style>
-  <w:style w:type="paragraph" w:customStyle="1" w:styleId="20F066C1FB4C4E05BCB6CAFDF07B81CF">
-    <w:name w:val="20F066C1FB4C4E05BCB6CAFDF07B81CF"/>
-    <w:rsid w:val="003474D9"/>
-  </w:style>
-</w:styles>
-</file>
-
-<file path=word/glossary/stylesWithEffects.xml><?xml version="1.0" encoding="utf-8"?>
-<w:styles xmlns:wpc="http://schemas.microsoft.com/office/word/2010/wordprocessingCanvas" xmlns:mc="http://schemas.openxmlformats.org/markup-compatibility/2006" xmlns:o="urn:schemas-microsoft-com:office:office" xmlns:r="http://schemas.openxmlformats.org/officeDocument/2006/relationships" xmlns:m="http://schemas.openxmlformats.org/officeDocument/2006/math" xmlns:v="urn:schemas-microsoft-com:vml" xmlns:wp14="http://schemas.microsoft.com/office/word/2010/wordprocessingDrawing" xmlns:wp="http://schemas.openxmlformats.org/drawingml/2006/wordprocessingDrawing" xmlns:w10="urn:schemas-microsoft-com:office:word" xmlns:w="http://schemas.openxmlformats.org/wordprocessingml/2006/main" xmlns:w14="http://schemas.microsoft.com/office/word/2010/wordml" xmlns:wpg="http://schemas.microsoft.com/office/word/2010/wordprocessingGroup" xmlns:wpi="http://schemas.microsoft.com/office/word/2010/wordprocessingInk" xmlns:wne="http://schemas.microsoft.com/office/word/2006/wordml" xmlns:wps="http://schemas.microsoft.com/office/word/2010/wordprocessingShape" mc:Ignorable="w14 wp14">
-  <w:docDefaults>
-    <w:rPrDefault>
-      <w:rPr>
-        <w:rFonts w:asciiTheme="minorHAnsi" w:eastAsiaTheme="minorEastAsia" w:hAnsiTheme="minorHAnsi" w:cstheme="minorBidi"/>
-        <w:sz w:val="22"/>
-        <w:szCs w:val="22"/>
-        <w:lang w:val="fr-FR" w:eastAsia="fr-FR" w:bidi="ar-SA"/>
-      </w:rPr>
-    </w:rPrDefault>
-    <w:pPrDefault>
-      <w:pPr>
-        <w:spacing w:after="200" w:line="276" w:lineRule="auto"/>
-      </w:pPr>
-    </w:pPrDefault>
-  </w:docDefaults>
-  <w:latentStyles w:defLockedState="0" w:defUIPriority="99" w:defSemiHidden="1" w:defUnhideWhenUsed="1" w:defQFormat="0" w:count="267">
-    <w:lsdException w:name="Normal" w:semiHidden="0" w:uiPriority="0" w:unhideWhenUsed="0" w:qFormat="1"/>
-    <w:lsdException w:name="heading 1" w:semiHidden="0" w:uiPriority="9" w:unhideWhenUsed="0" w:qFormat="1"/>
-    <w:lsdException w:name="heading 2" w:uiPriority="9" w:qFormat="1"/>
-    <w:lsdException w:name="heading 3" w:uiPriority="9" w:qFormat="1"/>
-    <w:lsdException w:name="heading 4" w:uiPriority="9" w:qFormat="1"/>
-    <w:lsdException w:name="heading 5" w:uiPriority="9" w:qFormat="1"/>
-    <w:lsdException w:name="heading 6" w:uiPriority="9" w:qFormat="1"/>
-    <w:lsdException w:name="heading 7" w:uiPriority="9" w:qFormat="1"/>
-    <w:lsdException w:name="heading 8" w:uiPriority="9" w:qFormat="1"/>
-    <w:lsdException w:name="heading 9" w:uiPriority="9" w:qFormat="1"/>
-    <w:lsdException w:name="toc 1" w:uiPriority="39"/>
-    <w:lsdException w:name="toc 2" w:uiPriority="39"/>
-    <w:lsdException w:name="toc 3" w:uiPriority="39"/>
-    <w:lsdException w:name="toc 4" w:uiPriority="39"/>
-    <w:lsdException w:name="toc 5" w:uiPriority="39"/>
-    <w:lsdException w:name="toc 6" w:uiPriority="39"/>
-    <w:lsdException w:name="toc 7" w:uiPriority="39"/>
-    <w:lsdException w:name="toc 8" w:uiPriority="39"/>
-    <w:lsdException w:name="toc 9" w:uiPriority="39"/>
-    <w:lsdException w:name="caption" w:uiPriority="35" w:qFormat="1"/>
-    <w:lsdException w:name="Title" w:semiHidden="0" w:uiPriority="10" w:unhideWhenUsed="0" w:qFormat="1"/>
-    <w:lsdException w:name="Default Paragraph Font" w:uiPriority="1"/>
-    <w:lsdException w:name="Subtitle" w:semiHidden="0" w:uiPriority="11" w:unhideWhenUsed="0" w:qFormat="1"/>
-    <w:lsdException w:name="Strong" w:semiHidden="0" w:uiPriority="22" w:unhideWhenUsed="0" w:qFormat="1"/>
-    <w:lsdException w:name="Emphasis" w:semiHidden="0" w:uiPriority="20" w:unhideWhenUsed="0" w:qFormat="1"/>
-    <w:lsdException w:name="Table Grid" w:semiHidden="0" w:uiPriority="59" w:unhideWhenUsed="0"/>
-    <w:lsdException w:name="Placeholder Text" w:unhideWhenUsed="0"/>
-    <w:lsdException w:name="No Spacing" w:semiHidden="0" w:uiPriority="1" w:unhideWhenUsed="0" w:qFormat="1"/>
-    <w:lsdException w:name="Light Shading" w:semiHidden="0" w:uiPriority="60" w:unhideWhenUsed="0"/>
-    <w:lsdException w:name="Light List" w:semiHidden="0" w:uiPriority="61" w:unhideWhenUsed="0"/>
-    <w:lsdException w:name="Light Grid" w:semiHidden="0" w:uiPriority="62" w:unhideWhenUsed="0"/>
-    <w:lsdException w:name="Medium Shading 1" w:semiHidden="0" w:uiPriority="63" w:unhideWhenUsed="0"/>
-    <w:lsdException w:name="Medium Shading 2" w:semiHidden="0" w:uiPriority="64" w:unhideWhenUsed="0"/>
-    <w:lsdException w:name="Medium List 1" w:semiHidden="0" w:uiPriority="65" w:unhideWhenUsed="0"/>
-    <w:lsdException w:name="Medium List 2" w:semiHidden="0" w:uiPriority="66" w:unhideWhenUsed="0"/>
-    <w:lsdException w:name="Medium Grid 1" w:semiHidden="0" w:uiPriority="67" w:unhideWhenUsed="0"/>
-    <w:lsdException w:name="Medium Grid 2" w:semiHidden="0" w:uiPriority="68" w:unhideWhenUsed="0"/>
-    <w:lsdException w:name="Medium Grid 3" w:semiHidden="0" w:uiPriority="69" w:unhideWhenUsed="0"/>
-    <w:lsdException w:name="Dark List" w:semiHidden="0" w:uiPriority="70" w:unhideWhenUsed="0"/>
-    <w:lsdException w:name="Colorful Shading" w:semiHidden="0" w:uiPriority="71" w:unhideWhenUsed="0"/>
-    <w:lsdException w:name="Colorful List" w:semiHidden="0" w:uiPriority="72" w:unhideWhenUsed="0"/>
-    <w:lsdException w:name="Colorful Grid" w:semiHidden="0" w:uiPriority="73" w:unhideWhenUsed="0"/>
-    <w:lsdException w:name="Light Shading Accent 1" w:semiHidden="0" w:uiPriority="60" w:unhideWhenUsed="0"/>
-    <w:lsdException w:name="Light List Accent 1" w:semiHidden="0" w:uiPriority="61" w:unhideWhenUsed="0"/>
-    <w:lsdException w:name="Light Grid Accent 1" w:semiHidden="0" w:uiPriority="62" w:unhideWhenUsed="0"/>
-    <w:lsdException w:name="Medium Shading 1 Accent 1" w:semiHidden="0" w:uiPriority="63" w:unhideWhenUsed="0"/>
-    <w:lsdException w:name="Medium Shading 2 Accent 1" w:semiHidden="0" w:uiPriority="64" w:unhideWhenUsed="0"/>
-    <w:lsdException w:name="Medium List 1 Accent 1" w:semiHidden="0" w:uiPriority="65" w:unhideWhenUsed="0"/>
-    <w:lsdException w:name="Revision" w:unhideWhenUsed="0"/>
-    <w:lsdException w:name="List Paragraph" w:semiHidden="0" w:uiPriority="34" w:unhideWhenUsed="0" w:qFormat="1"/>
-    <w:lsdException w:name="Quote" w:semiHidden="0" w:uiPriority="29" w:unhideWhenUsed="0" w:qFormat="1"/>
-    <w:lsdException w:name="Intense Quote" w:semiHidden="0" w:uiPriority="30" w:unhideWhenUsed="0" w:qFormat="1"/>
-    <w:lsdException w:name="Medium List 2 Accent 1" w:semiHidden="0" w:uiPriority="66" w:unhideWhenUsed="0"/>
-    <w:lsdException w:name="Medium Grid 1 Accent 1" w:semiHidden="0" w:uiPriority="67" w:unhideWhenUsed="0"/>
-    <w:lsdException w:name="Medium Grid 2 Accent 1" w:semiHidden="0" w:uiPriority="68" w:unhideWhenUsed="0"/>
-    <w:lsdException w:name="Medium Grid 3 Accent 1" w:semiHidden="0" w:uiPriority="69" w:unhideWhenUsed="0"/>
-    <w:lsdException w:name="Dark List Accent 1" w:semiHidden="0" w:uiPriority="70" w:unhideWhenUsed="0"/>
-    <w:lsdException w:name="Colorful Shading Accent 1" w:semiHidden="0" w:uiPriority="71" w:unhideWhenUsed="0"/>
-    <w:lsdException w:name="Colorful List Accent 1" w:semiHidden="0" w:uiPriority="72" w:unhideWhenUsed="0"/>
-    <w:lsdException w:name="Colorful Grid Accent 1" w:semiHidden="0" w:uiPriority="73" w:unhideWhenUsed="0"/>
-    <w:lsdException w:name="Light Shading Accent 2" w:semiHidden="0" w:uiPriority="60" w:unhideWhenUsed="0"/>
-    <w:lsdException w:name="Light List Accent 2" w:semiHidden="0" w:uiPriority="61" w:unhideWhenUsed="0"/>
-    <w:lsdException w:name="Light Grid Accent 2" w:semiHidden="0" w:uiPriority="62" w:unhideWhenUsed="0"/>
-    <w:lsdException w:name="Medium Shading 1 Accent 2" w:semiHidden="0" w:uiPriority="63" w:unhideWhenUsed="0"/>
-    <w:lsdException w:name="Medium Shading 2 Accent 2" w:semiHidden="0" w:uiPriority="64" w:unhideWhenUsed="0"/>
-    <w:lsdException w:name="Medium List 1 Accent 2" w:semiHidden="0" w:uiPriority="65" w:unhideWhenUsed="0"/>
-    <w:lsdException w:name="Medium List 2 Accent 2" w:semiHidden="0" w:uiPriority="66" w:unhideWhenUsed="0"/>
-    <w:lsdException w:name="Medium Grid 1 Accent 2" w:semiHidden="0" w:uiPriority="67" w:unhideWhenUsed="0"/>
-    <w:lsdException w:name="Medium Grid 2 Accent 2" w:semiHidden="0" w:uiPriority="68" w:unhideWhenUsed="0"/>
-    <w:lsdException w:name="Medium Grid 3 Accent 2" w:semiHidden="0" w:uiPriority="69" w:unhideWhenUsed="0"/>
-    <w:lsdException w:name="Dark List Accent 2" w:semiHidden="0" w:uiPriority="70" w:unhideWhenUsed="0"/>
-    <w:lsdException w:name="Colorful Shading Accent 2" w:semiHidden="0" w:uiPriority="71" w:unhideWhenUsed="0"/>
-    <w:lsdException w:name="Colorful List Accent 2" w:semiHidden="0" w:uiPriority="72" w:unhideWhenUsed="0"/>
-    <w:lsdException w:name="Colorful Grid Accent 2" w:semiHidden="0" w:uiPriority="73" w:unhideWhenUsed="0"/>
-    <w:lsdException w:name="Light Shading Accent 3" w:semiHidden="0" w:uiPriority="60" w:unhideWhenUsed="0"/>
-    <w:lsdException w:name="Light List Accent 3" w:semiHidden="0" w:uiPriority="61" w:unhideWhenUsed="0"/>
-    <w:lsdException w:name="Light Grid Accent 3" w:semiHidden="0" w:uiPriority="62" w:unhideWhenUsed="0"/>
-    <w:lsdException w:name="Medium Shading 1 Accent 3" w:semiHidden="0" w:uiPriority="63" w:unhideWhenUsed="0"/>
-    <w:lsdException w:name="Medium Shading 2 Accent 3" w:semiHidden="0" w:uiPriority="64" w:unhideWhenUsed="0"/>
-    <w:lsdException w:name="Medium List 1 Accent 3" w:semiHidden="0" w:uiPriority="65" w:unhideWhenUsed="0"/>
-    <w:lsdException w:name="Medium List 2 Accent 3" w:semiHidden="0" w:uiPriority="66" w:unhideWhenUsed="0"/>
-    <w:lsdException w:name="Medium Grid 1 Accent 3" w:semiHidden="0" w:uiPriority="67" w:unhideWhenUsed="0"/>
-    <w:lsdException w:name="Medium Grid 2 Accent 3" w:semiHidden="0" w:uiPriority="68" w:unhideWhenUsed="0"/>
-    <w:lsdException w:name="Medium Grid 3 Accent 3" w:semiHidden="0" w:uiPriority="69" w:unhideWhenUsed="0"/>
-    <w:lsdException w:name="Dark List Accent 3" w:semiHidden="0" w:uiPriority="70" w:unhideWhenUsed="0"/>
-    <w:lsdException w:name="Colorful Shading Accent 3" w:semiHidden="0" w:uiPriority="71" w:unhideWhenUsed="0"/>
-    <w:lsdException w:name="Colorful List Accent 3" w:semiHidden="0" w:uiPriority="72" w:unhideWhenUsed="0"/>
-    <w:lsdException w:name="Colorful Grid Accent 3" w:semiHidden="0" w:uiPriority="73" w:unhideWhenUsed="0"/>
-    <w:lsdException w:name="Light Shading Accent 4" w:semiHidden="0" w:uiPriority="60" w:unhideWhenUsed="0"/>
-    <w:lsdException w:name="Light List Accent 4" w:semiHidden="0" w:uiPriority="61" w:unhideWhenUsed="0"/>
-    <w:lsdException w:name="Light Grid Accent 4" w:semiHidden="0" w:uiPriority="62" w:unhideWhenUsed="0"/>
-    <w:lsdException w:name="Medium Shading 1 Accent 4" w:semiHidden="0" w:uiPriority="63" w:unhideWhenUsed="0"/>
-    <w:lsdException w:name="Medium Shading 2 Accent 4" w:semiHidden="0" w:uiPriority="64" w:unhideWhenUsed="0"/>
-    <w:lsdException w:name="Medium List 1 Accent 4" w:semiHidden="0" w:uiPriority="65" w:unhideWhenUsed="0"/>
-    <w:lsdException w:name="Medium List 2 Accent 4" w:semiHidden="0" w:uiPriority="66" w:unhideWhenUsed="0"/>
-    <w:lsdException w:name="Medium Grid 1 Accent 4" w:semiHidden="0" w:uiPriority="67" w:unhideWhenUsed="0"/>
-    <w:lsdException w:name="Medium Grid 2 Accent 4" w:semiHidden="0" w:uiPriority="68" w:unhideWhenUsed="0"/>
-    <w:lsdException w:name="Medium Grid 3 Accent 4" w:semiHidden="0" w:uiPriority="69" w:unhideWhenUsed="0"/>
-    <w:lsdException w:name="Dark List Accent 4" w:semiHidden="0" w:uiPriority="70" w:unhideWhenUsed="0"/>
-    <w:lsdException w:name="Colorful Shading Accent 4" w:semiHidden="0" w:uiPriority="71" w:unhideWhenUsed="0"/>
-    <w:lsdException w:name="Colorful List Accent 4" w:semiHidden="0" w:uiPriority="72" w:unhideWhenUsed="0"/>
-    <w:lsdException w:name="Colorful Grid Accent 4" w:semiHidden="0" w:uiPriority="73" w:unhideWhenUsed="0"/>
-    <w:lsdException w:name="Light Shading Accent 5" w:semiHidden="0" w:uiPriority="60" w:unhideWhenUsed="0"/>
-    <w:lsdException w:name="Light List Accent 5" w:semiHidden="0" w:uiPriority="61" w:unhideWhenUsed="0"/>
-    <w:lsdException w:name="Light Grid Accent 5" w:semiHidden="0" w:uiPriority="62" w:unhideWhenUsed="0"/>
-    <w:lsdException w:name="Medium Shading 1 Accent 5" w:semiHidden="0" w:uiPriority="63" w:unhideWhenUsed="0"/>
-    <w:lsdException w:name="Medium Shading 2 Accent 5" w:semiHidden="0" w:uiPriority="64" w:unhideWhenUsed="0"/>
-    <w:lsdException w:name="Medium List 1 Accent 5" w:semiHidden="0" w:uiPriority="65" w:unhideWhenUsed="0"/>
-    <w:lsdException w:name="Medium List 2 Accent 5" w:semiHidden="0" w:uiPriority="66" w:unhideWhenUsed="0"/>
-    <w:lsdException w:name="Medium Grid 1 Accent 5" w:semiHidden="0" w:uiPriority="67" w:unhideWhenUsed="0"/>
-    <w:lsdException w:name="Medium Grid 2 Accent 5" w:semiHidden="0" w:uiPriority="68" w:unhideWhenUsed="0"/>
-    <w:lsdException w:name="Medium Grid 3 Accent 5" w:semiHidden="0" w:uiPriority="69" w:unhideWhenUsed="0"/>
-    <w:lsdException w:name="Dark List Accent 5" w:semiHidden="0" w:uiPriority="70" w:unhideWhenUsed="0"/>
-    <w:lsdException w:name="Colorful Shading Accent 5" w:semiHidden="0" w:uiPriority="71" w:unhideWhenUsed="0"/>
-    <w:lsdException w:name="Colorful List Accent 5" w:semiHidden="0" w:uiPriority="72" w:unhideWhenUsed="0"/>
-    <w:lsdException w:name="Colorful Grid Accent 5" w:semiHidden="0" w:uiPriority="73" w:unhideWhenUsed="0"/>
-    <w:lsdException w:name="Light Shading Accent 6" w:semiHidden="0" w:uiPriority="60" w:unhideWhenUsed="0"/>
-    <w:lsdException w:name="Light List Accent 6" w:semiHidden="0" w:uiPriority="61" w:unhideWhenUsed="0"/>
-    <w:lsdException w:name="Light Grid Accent 6" w:semiHidden="0" w:uiPriority="62" w:unhideWhenUsed="0"/>
-    <w:lsdException w:name="Medium Shading 1 Accent 6" w:semiHidden="0" w:uiPriority="63" w:unhideWhenUsed="0"/>
-    <w:lsdException w:name="Medium Shading 2 Accent 6" w:semiHidden="0" w:uiPriority="64" w:unhideWhenUsed="0"/>
-    <w:lsdException w:name="Medium List 1 Accent 6" w:semiHidden="0" w:uiPriority="65" w:unhideWhenUsed="0"/>
-    <w:lsdException w:name="Medium List 2 Accent 6" w:semiHidden="0" w:uiPriority="66" w:unhideWhenUsed="0"/>
-    <w:lsdException w:name="Medium Grid 1 Accent 6" w:semiHidden="0" w:uiPriority="67" w:unhideWhenUsed="0"/>
-    <w:lsdException w:name="Medium Grid 2 Accent 6" w:semiHidden="0" w:uiPriority="68" w:unhideWhenUsed="0"/>
-    <w:lsdException w:name="Medium Grid 3 Accent 6" w:semiHidden="0" w:uiPriority="69" w:unhideWhenUsed="0"/>
-    <w:lsdException w:name="Dark List Accent 6" w:semiHidden="0" w:uiPriority="70" w:unhideWhenUsed="0"/>
-    <w:lsdException w:name="Colorful Shading Accent 6" w:semiHidden="0" w:uiPriority="71" w:unhideWhenUsed="0"/>
-    <w:lsdException w:name="Colorful List Accent 6" w:semiHidden="0" w:uiPriority="72" w:unhideWhenUsed="0"/>
-    <w:lsdException w:name="Colorful Grid Accent 6" w:semiHidden="0" w:uiPriority="73" w:unhideWhenUsed="0"/>
-    <w:lsdException w:name="Subtle Emphasis" w:semiHidden="0" w:uiPriority="19" w:unhideWhenUsed="0" w:qFormat="1"/>
-    <w:lsdException w:name="Intense Emphasis" w:semiHidden="0" w:uiPriority="21" w:unhideWhenUsed="0" w:qFormat="1"/>
-    <w:lsdException w:name="Subtle Reference" w:semiHidden="0" w:uiPriority="31" w:unhideWhenUsed="0" w:qFormat="1"/>
-    <w:lsdException w:name="Intense Reference" w:semiHidden="0" w:uiPriority="32" w:unhideWhenUsed="0" w:qFormat="1"/>
-    <w:lsdException w:name="Book Title" w:semiHidden="0" w:uiPriority="33" w:unhideWhenUsed="0" w:qFormat="1"/>
-    <w:lsdException w:name="Bibliography" w:uiPriority="37"/>
-    <w:lsdException w:name="TOC Heading" w:uiPriority="39" w:qFormat="1"/>
-  </w:latentStyles>
-  <w:style w:type="paragraph" w:default="1" w:styleId="Normal">
-    <w:name w:val="Normal"/>
-    <w:qFormat/>
-  </w:style>
-  <w:style w:type="character" w:default="1" w:styleId="Policepardfaut">
-    <w:name w:val="Default Paragraph Font"/>
-    <w:uiPriority w:val="1"/>
-    <w:semiHidden/>
-    <w:unhideWhenUsed/>
-  </w:style>
-  <w:style w:type="table" w:default="1" w:styleId="TableauNormal">
-    <w:name w:val="Normal Table"/>
-    <w:uiPriority w:val="99"/>
-    <w:semiHidden/>
-    <w:unhideWhenUsed/>
-    <w:tblPr>
-      <w:tblInd w:w="0" w:type="dxa"/>
-      <w:tblCellMar>
-        <w:top w:w="0" w:type="dxa"/>
-        <w:left w:w="108" w:type="dxa"/>
-        <w:bottom w:w="0" w:type="dxa"/>
-        <w:right w:w="108" w:type="dxa"/>
-      </w:tblCellMar>
-    </w:tblPr>
-  </w:style>
-  <w:style w:type="numbering" w:default="1" w:styleId="Aucuneliste">
-    <w:name w:val="No List"/>
-    <w:uiPriority w:val="99"/>
-    <w:semiHidden/>
-    <w:unhideWhenUsed/>
-  </w:style>
-</w:styles>
-</file>
-
-<file path=word/glossary/webSettings.xml><?xml version="1.0" encoding="utf-8"?>
-<w:webSettings xmlns:mc="http://schemas.openxmlformats.org/markup-compatibility/2006" xmlns:r="http://schemas.openxmlformats.org/officeDocument/2006/relationships" xmlns:w="http://schemas.openxmlformats.org/wordprocessingml/2006/main" xmlns:w14="http://schemas.microsoft.com/office/word/2010/wordml" mc:Ignorable="w14">
-  <w:optimizeForBrowser/>
-</w:webSettings>
-</file>
-
 <file path=word/theme/theme1.xml><?xml version="1.0" encoding="utf-8"?>
 <a:theme xmlns:a="http://schemas.openxmlformats.org/drawingml/2006/main" name="Civil">
   <a:themeElements>
@@ -4378,7 +3862,7 @@
 </file>
 
 <file path=customXml/itemProps2.xml><?xml version="1.0" encoding="utf-8"?>
-<ds:datastoreItem xmlns:ds="http://schemas.openxmlformats.org/officeDocument/2006/customXml" ds:itemID="{B3FDA1D4-AAC8-487C-BC26-F4C00356F8D4}">
+<ds:datastoreItem xmlns:ds="http://schemas.openxmlformats.org/officeDocument/2006/customXml" ds:itemID="{28402BE7-1A2A-4EAF-99D5-6A4E9E9D6177}">
   <ds:schemaRefs>
     <ds:schemaRef ds:uri="http://schemas.openxmlformats.org/officeDocument/2006/bibliography"/>
   </ds:schemaRefs>

</xml_diff>